<commit_message>
q4 report and comment
</commit_message>
<xml_diff>
--- a/ASSIGNMENT 1.docx
+++ b/ASSIGNMENT 1.docx
@@ -424,7 +424,70 @@
         <w:t>that 5.0 is the best kernel bandwidths</w:t>
       </w:r>
       <w:r>
-        <w:t xml:space="preserve"> width accuracy of 77.68% compared to using the chosen arbitrary kernel bandwidth of 10 in which accuracy is 75%.    </w:t>
+        <w:t xml:space="preserve"> width accuracy of 77.68% compared to using the chosen arbitrary kernel bandwidth of 10 in which accuracy is 75%.  </w:t>
+      </w:r>
+      <w:r>
+        <w:t>As can be seen from the graph below for class bridge with x1 vs its KDE, when bandwidth = 5 (red), more peaks can be seen when compared to bandwidth = 5 (blue) which</w:t>
+      </w:r>
+      <w:r>
+        <w:t xml:space="preserve"> </w:t>
+      </w:r>
+      <w:r>
+        <w:t>results in better generalisation of the classes</w:t>
+      </w:r>
+      <w:r>
+        <w:t>.</w:t>
+      </w:r>
+    </w:p>
+    <w:p>
+      <w:pPr>
+        <w:jc w:val="both"/>
+      </w:pPr>
+      <w:r>
+        <w:rPr>
+          <w:noProof/>
+        </w:rPr>
+        <w:drawing>
+          <wp:inline distT="0" distB="0" distL="0" distR="0" wp14:anchorId="77270F49" wp14:editId="0A19896F">
+            <wp:extent cx="5575300" cy="3365500"/>
+            <wp:effectExtent l="0" t="0" r="0" b="0"/>
+            <wp:docPr id="6" name="Picture 6" descr="Chart, histogram&#10;&#10;Description automatically generated"/>
+            <wp:cNvGraphicFramePr>
+              <a:graphicFrameLocks xmlns:a="http://schemas.openxmlformats.org/drawingml/2006/main" noChangeAspect="1"/>
+            </wp:cNvGraphicFramePr>
+            <a:graphic xmlns:a="http://schemas.openxmlformats.org/drawingml/2006/main">
+              <a:graphicData uri="http://schemas.openxmlformats.org/drawingml/2006/picture">
+                <pic:pic xmlns:pic="http://schemas.openxmlformats.org/drawingml/2006/picture">
+                  <pic:nvPicPr>
+                    <pic:cNvPr id="6" name="Picture 6" descr="Chart, histogram&#10;&#10;Description automatically generated"/>
+                    <pic:cNvPicPr/>
+                  </pic:nvPicPr>
+                  <pic:blipFill>
+                    <a:blip r:embed="rId7">
+                      <a:extLst>
+                        <a:ext uri="{28A0092B-C50C-407E-A947-70E740481C1C}">
+                          <a14:useLocalDpi xmlns:a14="http://schemas.microsoft.com/office/drawing/2010/main" val="0"/>
+                        </a:ext>
+                      </a:extLst>
+                    </a:blip>
+                    <a:stretch>
+                      <a:fillRect/>
+                    </a:stretch>
+                  </pic:blipFill>
+                  <pic:spPr>
+                    <a:xfrm>
+                      <a:off x="0" y="0"/>
+                      <a:ext cx="5575300" cy="3365500"/>
+                    </a:xfrm>
+                    <a:prstGeom prst="rect">
+                      <a:avLst/>
+                    </a:prstGeom>
+                  </pic:spPr>
+                </pic:pic>
+              </a:graphicData>
+            </a:graphic>
+          </wp:inline>
+        </w:drawing>
       </w:r>
     </w:p>
     <w:p/>
@@ -446,6 +509,28 @@
           <w:iCs/>
           <w:u w:val="single"/>
         </w:rPr>
+        <w:br w:type="page"/>
+      </w:r>
+    </w:p>
+    <w:p>
+      <w:pPr>
+        <w:rPr>
+          <w:b/>
+          <w:bCs/>
+          <w:i/>
+          <w:iCs/>
+          <w:u w:val="single"/>
+        </w:rPr>
+      </w:pPr>
+      <w:r>
+        <w:rPr>
+          <w:b/>
+          <w:bCs/>
+          <w:i/>
+          <w:iCs/>
+          <w:u w:val="single"/>
+        </w:rPr>
+        <w:lastRenderedPageBreak/>
         <w:t xml:space="preserve">QUESTION </w:t>
       </w:r>
       <w:r>
@@ -512,7 +597,7 @@
                     <pic:cNvPicPr/>
                   </pic:nvPicPr>
                   <pic:blipFill>
-                    <a:blip r:embed="rId7"/>
+                    <a:blip r:embed="rId8"/>
                     <a:stretch>
                       <a:fillRect/>
                     </a:stretch>

</xml_diff>